<commit_message>
remove option -d from logrotate command
</commit_message>
<xml_diff>
--- a/Oracle LogRotate rev 1.docx
+++ b/Oracle LogRotate rev 1.docx
@@ -25,8 +25,6 @@
       <w:r>
         <w:t>Mantención</w:t>
       </w:r>
-      <w:bookmarkStart w:id="0" w:name="_GoBack"/>
-      <w:bookmarkEnd w:id="0"/>
       <w:r>
         <w:t xml:space="preserve"> de LOGS Oracle</w:t>
       </w:r>
@@ -103,7 +101,7 @@
                     </a:ln>
                     <a:extLst>
                       <a:ext uri="{FAA26D3D-D897-4be2-8F04-BA451C77F1D7}">
-                        <ma14:placeholderFlag xmlns:ma14="http://schemas.microsoft.com/office/mac/drawingml/2011/main" xmlns:w="http://schemas.openxmlformats.org/wordprocessingml/2006/main" xmlns:w10="urn:schemas-microsoft-com:office:word" xmlns:v="urn:schemas-microsoft-com:vml" xmlns:o="urn:schemas-microsoft-com:office:office" xmlns:mv="urn:schemas-microsoft-com:mac:vml" xmlns:mo="http://schemas.microsoft.com/office/mac/office/2008/main" xmlns=""/>
+                        <ma14:placeholderFlag xmlns="" xmlns:mo="http://schemas.microsoft.com/office/mac/office/2008/main" xmlns:mv="urn:schemas-microsoft-com:mac:vml" xmlns:o="urn:schemas-microsoft-com:office:office" xmlns:v="urn:schemas-microsoft-com:vml" xmlns:w10="urn:schemas-microsoft-com:office:word" xmlns:w="http://schemas.openxmlformats.org/wordprocessingml/2006/main" xmlns:ma14="http://schemas.microsoft.com/office/mac/drawingml/2011/main"/>
                       </a:ext>
                     </a:extLst>
                   </pic:spPr>
@@ -190,14 +188,12 @@
       <w:r>
         <w:t xml:space="preserve">(el comando </w:t>
       </w:r>
-      <w:proofErr w:type="spellStart"/>
       <w:r>
         <w:rPr>
           <w:b/>
         </w:rPr>
         <w:t>logrotate</w:t>
       </w:r>
-      <w:proofErr w:type="spellEnd"/>
       <w:r>
         <w:t xml:space="preserve">) </w:t>
       </w:r>
@@ -383,17 +379,8 @@
           <w:b/>
           <w:lang w:val="es-CL"/>
         </w:rPr>
-        <w:t xml:space="preserve">El comando </w:t>
-      </w:r>
-      <w:proofErr w:type="spellStart"/>
-      <w:r>
-        <w:rPr>
-          <w:b/>
-          <w:lang w:val="es-CL"/>
-        </w:rPr>
-        <w:t>logrotate</w:t>
-      </w:r>
-      <w:proofErr w:type="spellEnd"/>
+        <w:t>El comando logrotate</w:t>
+      </w:r>
     </w:p>
     <w:p>
       <w:pPr>
@@ -403,15 +390,7 @@
         <w:jc w:val="both"/>
       </w:pPr>
       <w:r>
-        <w:t xml:space="preserve">El </w:t>
-      </w:r>
-      <w:proofErr w:type="spellStart"/>
-      <w:r>
-        <w:t>logrotate</w:t>
-      </w:r>
-      <w:proofErr w:type="spellEnd"/>
-      <w:r>
-        <w:t xml:space="preserve"> es un comando del sistema operativo que en la mayoría de los sistemas LINUX ya está por defecto y tienen la característica de hacer rotación de logs del sistema operativo.</w:t>
+        <w:t>El logrotate es un comando del sistema operativo que en la mayoría de los sistemas LINUX ya está por defecto y tienen la característica de hacer rotación de logs del sistema operativo.</w:t>
       </w:r>
     </w:p>
     <w:p>
@@ -500,15 +479,7 @@
         <w:t xml:space="preserve">El primer paso es </w:t>
       </w:r>
       <w:r>
-        <w:t xml:space="preserve">crear el archivo de configuración por lo cual lo pasaremos como parámetro al comando </w:t>
-      </w:r>
-      <w:proofErr w:type="spellStart"/>
-      <w:r>
-        <w:t>logrotate</w:t>
-      </w:r>
-      <w:proofErr w:type="spellEnd"/>
-      <w:r>
-        <w:t>.</w:t>
+        <w:t>crear el archivo de configuración por lo cual lo pasaremos como parámetro al comando logrotate.</w:t>
       </w:r>
     </w:p>
     <w:p>
@@ -1589,7 +1560,7 @@
           <w:szCs w:val="16"/>
         </w:rPr>
       </w:pPr>
-      <w:bookmarkStart w:id="1" w:name="_Hlk494294124"/>
+      <w:bookmarkStart w:id="0" w:name="_Hlk494294124"/>
       <w:r>
         <w:rPr>
           <w:rFonts w:ascii="Courier New" w:hAnsi="Courier New" w:cs="Courier New"/>
@@ -1599,7 +1570,7 @@
         </w:rPr>
         <w:t xml:space="preserve">  </w:t>
       </w:r>
-      <w:bookmarkStart w:id="2" w:name="_Hlk494294157"/>
+      <w:bookmarkStart w:id="1" w:name="_Hlk494294157"/>
       <w:proofErr w:type="spellStart"/>
       <w:r>
         <w:rPr>
@@ -1899,10 +1870,10 @@
         </w:rPr>
         <w:t>compress</w:t>
       </w:r>
-      <w:bookmarkEnd w:id="2"/>
+      <w:bookmarkEnd w:id="1"/>
       <w:proofErr w:type="spellEnd"/>
     </w:p>
-    <w:bookmarkEnd w:id="1"/>
+    <w:bookmarkEnd w:id="0"/>
     <w:p>
       <w:pPr>
         <w:pStyle w:val="WPBodyText"/>
@@ -2013,39 +1984,16 @@
           <w:rFonts w:ascii="Courier New" w:hAnsi="Courier New" w:cs="Courier New"/>
           <w:b/>
         </w:rPr>
-        <w:t>/</w:t>
-      </w:r>
-      <w:proofErr w:type="spellStart"/>
-      <w:r>
-        <w:rPr>
-          <w:rFonts w:ascii="Courier New" w:hAnsi="Courier New" w:cs="Courier New"/>
-          <w:b/>
-        </w:rPr>
-        <w:t>logrotate</w:t>
-      </w:r>
-      <w:proofErr w:type="spellEnd"/>
-      <w:r>
-        <w:rPr>
-          <w:rFonts w:ascii="Courier New" w:hAnsi="Courier New" w:cs="Courier New"/>
-          <w:b/>
-        </w:rPr>
-        <w:t xml:space="preserve"> -</w:t>
-      </w:r>
-      <w:proofErr w:type="spellStart"/>
-      <w:r>
-        <w:rPr>
-          <w:rFonts w:ascii="Courier New" w:hAnsi="Courier New" w:cs="Courier New"/>
-          <w:b/>
-        </w:rPr>
-        <w:t>vf</w:t>
-      </w:r>
-      <w:proofErr w:type="spellEnd"/>
-      <w:r>
-        <w:rPr>
-          <w:rFonts w:ascii="Courier New" w:hAnsi="Courier New" w:cs="Courier New"/>
-          <w:b/>
-        </w:rPr>
-        <w:t xml:space="preserve"> -s /home/</w:t>
+        <w:t xml:space="preserve">/logrotate </w:t>
+      </w:r>
+      <w:bookmarkStart w:id="2" w:name="_GoBack"/>
+      <w:bookmarkEnd w:id="2"/>
+      <w:r>
+        <w:rPr>
+          <w:rFonts w:ascii="Courier New" w:hAnsi="Courier New" w:cs="Courier New"/>
+          <w:b/>
+        </w:rPr>
+        <w:t>-v -s /home/</w:t>
       </w:r>
       <w:proofErr w:type="spellStart"/>
       <w:r>
@@ -2485,7 +2433,6 @@
         </w:rPr>
         <w:t xml:space="preserve"> se puede usar el comando </w:t>
       </w:r>
-      <w:proofErr w:type="spellStart"/>
       <w:r>
         <w:rPr>
           <w:rFonts w:cstheme="minorHAnsi"/>
@@ -2493,7 +2440,6 @@
         </w:rPr>
         <w:t>logrotate</w:t>
       </w:r>
-      <w:proofErr w:type="spellEnd"/>
       <w:r>
         <w:rPr>
           <w:rFonts w:cstheme="minorHAnsi"/>
@@ -2776,7 +2722,7 @@
                   </a:ln>
                   <a:extLst>
                     <a:ext uri="{FAA26D3D-D897-4be2-8F04-BA451C77F1D7}">
-                      <ma14:placeholderFlag xmlns:ma14="http://schemas.microsoft.com/office/mac/drawingml/2011/main" xmlns:w="http://schemas.openxmlformats.org/wordprocessingml/2006/main" xmlns:w10="urn:schemas-microsoft-com:office:word" xmlns:v="urn:schemas-microsoft-com:vml" xmlns:o="urn:schemas-microsoft-com:office:office" xmlns:mv="urn:schemas-microsoft-com:mac:vml" xmlns:mo="http://schemas.microsoft.com/office/mac/office/2008/main" xmlns=""/>
+                      <ma14:placeholderFlag xmlns="" xmlns:mo="http://schemas.microsoft.com/office/mac/office/2008/main" xmlns:mv="urn:schemas-microsoft-com:mac:vml" xmlns:o="urn:schemas-microsoft-com:office:office" xmlns:v="urn:schemas-microsoft-com:vml" xmlns:w10="urn:schemas-microsoft-com:office:word" xmlns:w="http://schemas.openxmlformats.org/wordprocessingml/2006/main" xmlns:ma14="http://schemas.microsoft.com/office/mac/drawingml/2011/main"/>
                     </a:ext>
                   </a:extLst>
                 </pic:spPr>
@@ -2949,7 +2895,7 @@
                   </a:ln>
                   <a:extLst>
                     <a:ext uri="{FAA26D3D-D897-4be2-8F04-BA451C77F1D7}">
-                      <ma14:placeholderFlag xmlns:ma14="http://schemas.microsoft.com/office/mac/drawingml/2011/main" xmlns:w="http://schemas.openxmlformats.org/wordprocessingml/2006/main" xmlns:w10="urn:schemas-microsoft-com:office:word" xmlns:v="urn:schemas-microsoft-com:vml" xmlns:o="urn:schemas-microsoft-com:office:office" xmlns:mv="urn:schemas-microsoft-com:mac:vml" xmlns:mo="http://schemas.microsoft.com/office/mac/office/2008/main" xmlns=""/>
+                      <ma14:placeholderFlag xmlns="" xmlns:mo="http://schemas.microsoft.com/office/mac/office/2008/main" xmlns:mv="urn:schemas-microsoft-com:mac:vml" xmlns:o="urn:schemas-microsoft-com:office:office" xmlns:v="urn:schemas-microsoft-com:vml" xmlns:w10="urn:schemas-microsoft-com:office:word" xmlns:w="http://schemas.openxmlformats.org/wordprocessingml/2006/main" xmlns:ma14="http://schemas.microsoft.com/office/mac/drawingml/2011/main"/>
                     </a:ext>
                   </a:extLst>
                 </pic:spPr>
@@ -7017,7 +6963,7 @@
 </file>
 
 <file path=customXml/itemProps1.xml><?xml version="1.0" encoding="utf-8"?>
-<ds:datastoreItem xmlns:ds="http://schemas.openxmlformats.org/officeDocument/2006/customXml" ds:itemID="{95338AAF-6042-42DB-895E-14BA7DBA5006}">
+<ds:datastoreItem xmlns:ds="http://schemas.openxmlformats.org/officeDocument/2006/customXml" ds:itemID="{CDB4C341-ADBA-4B2C-BC0E-B43F714D7C54}">
   <ds:schemaRefs>
     <ds:schemaRef ds:uri="http://schemas.openxmlformats.org/officeDocument/2006/bibliography"/>
   </ds:schemaRefs>

</xml_diff>